<commit_message>
Opmaak aangepast + eigen reflectieverslag
</commit_message>
<xml_diff>
--- a/Opleveren/Reflectieverslagen/Reflectieverslag Carlo.docx
+++ b/Opleveren/Reflectieverslagen/Reflectieverslag Carlo.docx
@@ -1,209 +1,175 @@
 
 <file path=word/document.xml><?xml version="1.0" encoding="utf-8"?>
-<w:document xmlns:wpc="http://schemas.microsoft.com/office/word/2010/wordprocessingCanvas" xmlns:cx="http://schemas.microsoft.com/office/drawing/2014/chartex" xmlns:cx1="http://schemas.microsoft.com/office/drawing/2015/9/8/chartex" xmlns:cx2="http://schemas.microsoft.com/office/drawing/2015/10/21/chartex" xmlns:cx3="http://schemas.microsoft.com/office/drawing/2016/5/9/chartex" xmlns:cx4="http://schemas.microsoft.com/office/drawing/2016/5/10/chartex" xmlns:cx5="http://schemas.microsoft.com/office/drawing/2016/5/11/chartex" xmlns:mc="http://schemas.openxmlformats.org/markup-compatibility/2006" xmlns:o="urn:schemas-microsoft-com:office:office" xmlns:r="http://schemas.openxmlformats.org/officeDocument/2006/relationships" xmlns:m="http://schemas.openxmlformats.org/officeDocument/2006/math" xmlns:v="urn:schemas-microsoft-com:vml" xmlns:wp14="http://schemas.microsoft.com/office/word/2010/wordprocessingDrawing" xmlns:wp="http://schemas.openxmlformats.org/drawingml/2006/wordprocessingDrawing" xmlns:w10="urn:schemas-microsoft-com:office:word" xmlns:w="http://schemas.openxmlformats.org/wordprocessingml/2006/main" xmlns:w14="http://schemas.microsoft.com/office/word/2010/wordml" xmlns:w15="http://schemas.microsoft.com/office/word/2012/wordml" xmlns:w16se="http://schemas.microsoft.com/office/word/2015/wordml/symex" xmlns:wpg="http://schemas.microsoft.com/office/word/2010/wordprocessingGroup" xmlns:wpi="http://schemas.microsoft.com/office/word/2010/wordprocessingInk" xmlns:wne="http://schemas.microsoft.com/office/word/2006/wordml" xmlns:wps="http://schemas.microsoft.com/office/word/2010/wordprocessingShape" mc:Ignorable="w14 w15 w16se wp14">
+<w:document xmlns:wpc="http://schemas.microsoft.com/office/word/2010/wordprocessingCanvas" xmlns:cx="http://schemas.microsoft.com/office/drawing/2014/chartex" xmlns:cx1="http://schemas.microsoft.com/office/drawing/2015/9/8/chartex" xmlns:cx2="http://schemas.microsoft.com/office/drawing/2015/10/21/chartex" xmlns:mc="http://schemas.openxmlformats.org/markup-compatibility/2006" xmlns:o="urn:schemas-microsoft-com:office:office" xmlns:r="http://schemas.openxmlformats.org/officeDocument/2006/relationships" xmlns:m="http://schemas.openxmlformats.org/officeDocument/2006/math" xmlns:v="urn:schemas-microsoft-com:vml" xmlns:wp14="http://schemas.microsoft.com/office/word/2010/wordprocessingDrawing" xmlns:wp="http://schemas.openxmlformats.org/drawingml/2006/wordprocessingDrawing" xmlns:w10="urn:schemas-microsoft-com:office:word" xmlns:w="http://schemas.openxmlformats.org/wordprocessingml/2006/main" xmlns:w14="http://schemas.microsoft.com/office/word/2010/wordml" xmlns:w15="http://schemas.microsoft.com/office/word/2012/wordml" xmlns:w16se="http://schemas.microsoft.com/office/word/2015/wordml/symex" xmlns:wpg="http://schemas.microsoft.com/office/word/2010/wordprocessingGroup" xmlns:wpi="http://schemas.microsoft.com/office/word/2010/wordprocessingInk" xmlns:wne="http://schemas.microsoft.com/office/word/2006/wordml" xmlns:wps="http://schemas.microsoft.com/office/word/2010/wordprocessingShape" mc:Ignorable="w14 w15 w16se wp14">
   <w:body>
     <w:p>
       <w:pPr>
         <w:pStyle w:val="Heading1"/>
-        <w:rPr>
-          <w:rFonts w:asciiTheme="minorHAnsi" w:hAnsiTheme="minorHAnsi" w:cstheme="minorHAnsi"/>
-          <w:lang w:val="nl-NL"/>
-        </w:rPr>
-      </w:pPr>
-      <w:r>
-        <w:rPr>
-          <w:rFonts w:asciiTheme="minorHAnsi" w:hAnsiTheme="minorHAnsi" w:cstheme="minorHAnsi"/>
-          <w:lang w:val="nl-NL"/>
-        </w:rPr>
-        <w:t>Reflectieverslag Carlo</w:t>
-      </w:r>
-    </w:p>
-    <w:p>
-      <w:pPr>
-        <w:pStyle w:val="Default"/>
-        <w:rPr>
-          <w:rFonts w:asciiTheme="minorHAnsi" w:hAnsiTheme="minorHAnsi" w:cstheme="minorHAnsi"/>
-          <w:lang w:val="nl-NL"/>
-        </w:rPr>
-      </w:pPr>
-      <w:r>
-        <w:rPr>
-          <w:rFonts w:asciiTheme="minorHAnsi" w:hAnsiTheme="minorHAnsi" w:cstheme="minorHAnsi"/>
-          <w:lang w:val="nl-NL"/>
-        </w:rPr>
-        <w:t>Groep GFY01-3</w:t>
-      </w:r>
-    </w:p>
-    <w:p>
-      <w:pPr>
-        <w:pStyle w:val="Default"/>
-        <w:rPr>
-          <w:rFonts w:asciiTheme="minorHAnsi" w:hAnsiTheme="minorHAnsi" w:cstheme="minorHAnsi"/>
-          <w:lang w:val="nl-NL"/>
-        </w:rPr>
-      </w:pPr>
-      <w:r>
-        <w:rPr>
-          <w:rFonts w:asciiTheme="minorHAnsi" w:hAnsiTheme="minorHAnsi" w:cstheme="minorHAnsi"/>
-          <w:lang w:val="nl-NL"/>
-        </w:rPr>
-        <w:t>Rol: Projectleider</w:t>
-      </w:r>
-    </w:p>
-    <w:p>
-      <w:pPr>
-        <w:pStyle w:val="Default"/>
-        <w:rPr>
-          <w:rFonts w:asciiTheme="minorHAnsi" w:hAnsiTheme="minorHAnsi" w:cstheme="minorHAnsi"/>
-          <w:lang w:val="nl-NL"/>
-        </w:rPr>
-      </w:pPr>
-    </w:p>
-    <w:p>
-      <w:pPr>
-        <w:pStyle w:val="Default"/>
-        <w:rPr>
-          <w:rFonts w:asciiTheme="minorHAnsi" w:hAnsiTheme="minorHAnsi" w:cstheme="minorHAnsi"/>
-          <w:lang w:val="nl-NL"/>
-        </w:rPr>
-      </w:pPr>
-    </w:p>
-    <w:p>
-      <w:pPr>
-        <w:pStyle w:val="Heading3"/>
-        <w:rPr>
-          <w:rStyle w:val="IntenseEmphasis"/>
-          <w:rFonts w:asciiTheme="minorHAnsi" w:hAnsiTheme="minorHAnsi" w:cstheme="minorHAnsi"/>
-          <w:lang w:val="nl-NL"/>
-        </w:rPr>
-      </w:pPr>
-      <w:r>
-        <w:rPr>
-          <w:rStyle w:val="IntenseEmphasis"/>
-          <w:rFonts w:asciiTheme="minorHAnsi" w:hAnsiTheme="minorHAnsi" w:cstheme="minorHAnsi"/>
-          <w:lang w:val="nl-NL"/>
-        </w:rPr>
-        <w:t xml:space="preserve">1. Welke bijdrage heb jij inhoudelijk geleverd aan de uitvoering van het project? Wat heb jij gedaan in welke onderdelen? (Geef een concrete opsomming van je (deel)producten of resultaten. Kijk niet alleen naar de website, maar ook naar al het andere werk dat moest worden uitgevoerd. Geef in geval van gezamenlijke producten aan met wie je dit samen gemaakt hebt.) </w:t>
-      </w:r>
-    </w:p>
-    <w:p>
-      <w:pPr>
-        <w:pStyle w:val="Heading3"/>
-        <w:rPr>
-          <w:rStyle w:val="IntenseEmphasis"/>
-          <w:rFonts w:asciiTheme="minorHAnsi" w:hAnsiTheme="minorHAnsi" w:cstheme="minorHAnsi"/>
-          <w:lang w:val="nl-NL"/>
-        </w:rPr>
-      </w:pPr>
-      <w:r>
-        <w:rPr>
-          <w:rStyle w:val="IntenseEmphasis"/>
-          <w:rFonts w:asciiTheme="minorHAnsi" w:hAnsiTheme="minorHAnsi" w:cstheme="minorHAnsi"/>
-          <w:lang w:val="nl-NL"/>
-        </w:rPr>
-        <w:t xml:space="preserve">Hoe verhoudt jouw bijdrage zich tot wat jouw groepsgenoten hebben gedaan? </w:t>
-      </w:r>
-    </w:p>
-    <w:p>
-      <w:pPr>
-        <w:pStyle w:val="Default"/>
-        <w:rPr>
-          <w:rFonts w:asciiTheme="minorHAnsi" w:hAnsiTheme="minorHAnsi" w:cstheme="minorHAnsi"/>
-          <w:sz w:val="23"/>
-          <w:szCs w:val="23"/>
-          <w:lang w:val="nl-NL"/>
-        </w:rPr>
-      </w:pPr>
-    </w:p>
-    <w:p>
-      <w:pPr>
-        <w:pStyle w:val="Default"/>
-        <w:rPr>
-          <w:rFonts w:asciiTheme="minorHAnsi" w:hAnsiTheme="minorHAnsi" w:cstheme="minorHAnsi"/>
-          <w:sz w:val="23"/>
-          <w:szCs w:val="23"/>
-          <w:lang w:val="nl-NL"/>
-        </w:rPr>
-      </w:pPr>
-      <w:r>
-        <w:rPr>
-          <w:rFonts w:asciiTheme="minorHAnsi" w:hAnsiTheme="minorHAnsi" w:cstheme="minorHAnsi"/>
-          <w:sz w:val="23"/>
-          <w:szCs w:val="23"/>
-          <w:lang w:val="nl-NL"/>
-        </w:rPr>
-        <w:t xml:space="preserve">Aan het begin van dit KBS-project heb ik de rol van projectleider op me genomen. Ik heb, in overleg met de rest van mijn groepsgenoten, getracht een eerlijke taakverdeling te maken voor de te maken onderdelen van ons project. Dit is in mijn ogen redelijk gelukt, maar door het verschil in onderlinge programmeerkennis heeft niet iedereen een evenredig aandeel gehad in het programmeren. Aan het begin van het project heb ik me beziggehouden met het programmeren </w:t>
-      </w:r>
-      <w:r>
-        <w:rPr>
-          <w:rFonts w:asciiTheme="minorHAnsi" w:hAnsiTheme="minorHAnsi" w:cstheme="minorHAnsi"/>
-          <w:sz w:val="23"/>
-          <w:szCs w:val="23"/>
-          <w:lang w:val="nl-NL"/>
-        </w:rPr>
-        <w:t xml:space="preserve">van een loginsysteem voor ons gemaakte CMS, </w:t>
-      </w:r>
-      <w:r>
-        <w:rPr>
-          <w:rFonts w:asciiTheme="minorHAnsi" w:hAnsiTheme="minorHAnsi" w:cstheme="minorHAnsi"/>
-          <w:sz w:val="23"/>
-          <w:szCs w:val="23"/>
-          <w:lang w:val="nl-NL"/>
-        </w:rPr>
-        <w:t>een in te plannen agenda, gevolgd door een systeem om nieuwsberichten te kunnen plaatsen en aan te passen. Tevens heb ik mijn groepsgenoten assistentie verleend waar nodig wanneer deze vastliepen bij problemen. Qua documentatie ben</w:t>
-      </w:r>
-      <w:r>
-        <w:rPr>
-          <w:rFonts w:asciiTheme="minorHAnsi" w:hAnsiTheme="minorHAnsi" w:cstheme="minorHAnsi"/>
-          <w:sz w:val="23"/>
-          <w:szCs w:val="23"/>
-          <w:lang w:val="nl-NL"/>
-        </w:rPr>
-        <w:t xml:space="preserve"> ik verantwoordelijk voor </w:t>
-      </w:r>
-      <w:r>
-        <w:rPr>
-          <w:rFonts w:asciiTheme="minorHAnsi" w:hAnsiTheme="minorHAnsi" w:cstheme="minorHAnsi"/>
-          <w:sz w:val="23"/>
-          <w:szCs w:val="23"/>
-          <w:lang w:val="nl-NL"/>
-        </w:rPr>
-        <w:t xml:space="preserve">een groot deel </w:t>
-      </w:r>
-      <w:r>
-        <w:rPr>
-          <w:rFonts w:asciiTheme="minorHAnsi" w:hAnsiTheme="minorHAnsi" w:cstheme="minorHAnsi"/>
-          <w:sz w:val="23"/>
-          <w:szCs w:val="23"/>
-          <w:lang w:val="nl-NL"/>
-        </w:rPr>
-        <w:t xml:space="preserve">van het functioneel ontwerp, het testplan/verslag, </w:t>
-      </w:r>
-      <w:r>
-        <w:rPr>
-          <w:rFonts w:asciiTheme="minorHAnsi" w:hAnsiTheme="minorHAnsi" w:cstheme="minorHAnsi"/>
-          <w:sz w:val="23"/>
-          <w:szCs w:val="23"/>
-          <w:lang w:val="nl-NL"/>
-        </w:rPr>
-        <w:t>en</w:t>
-      </w:r>
-      <w:r>
-        <w:rPr>
-          <w:rFonts w:asciiTheme="minorHAnsi" w:hAnsiTheme="minorHAnsi" w:cstheme="minorHAnsi"/>
-          <w:sz w:val="23"/>
-          <w:szCs w:val="23"/>
-          <w:lang w:val="nl-NL"/>
-        </w:rPr>
-        <w:t xml:space="preserve"> heb een bijdrage geleverd aan het security en bedrijfskundig verslag</w:t>
+      </w:pPr>
+      <w:proofErr w:type="spellStart"/>
+      <w:r>
+        <w:t>Reflectieverslag</w:t>
+      </w:r>
+      <w:proofErr w:type="spellEnd"/>
+      <w:r>
+        <w:t xml:space="preserve"> Carlo</w:t>
       </w:r>
       <w:bookmarkStart w:id="0" w:name="_GoBack"/>
       <w:bookmarkEnd w:id="0"/>
-      <w:r>
-        <w:rPr>
-          <w:rFonts w:asciiTheme="minorHAnsi" w:hAnsiTheme="minorHAnsi" w:cstheme="minorHAnsi"/>
-          <w:sz w:val="23"/>
-          <w:szCs w:val="23"/>
+    </w:p>
+    <w:p>
+      <w:pPr>
+        <w:pStyle w:val="Default"/>
+        <w:rPr>
+          <w:rFonts w:asciiTheme="minorHAnsi" w:hAnsiTheme="minorHAnsi" w:cstheme="minorHAnsi"/>
+          <w:lang w:val="nl-NL"/>
+        </w:rPr>
+      </w:pPr>
+      <w:r>
+        <w:rPr>
+          <w:rFonts w:asciiTheme="minorHAnsi" w:hAnsiTheme="minorHAnsi" w:cstheme="minorHAnsi"/>
+          <w:lang w:val="nl-NL"/>
+        </w:rPr>
+        <w:t>Groep GFY01-3</w:t>
+      </w:r>
+    </w:p>
+    <w:p>
+      <w:pPr>
+        <w:pStyle w:val="Default"/>
+        <w:rPr>
+          <w:rFonts w:asciiTheme="minorHAnsi" w:hAnsiTheme="minorHAnsi" w:cstheme="minorHAnsi"/>
+          <w:lang w:val="nl-NL"/>
+        </w:rPr>
+      </w:pPr>
+      <w:r>
+        <w:rPr>
+          <w:rFonts w:asciiTheme="minorHAnsi" w:hAnsiTheme="minorHAnsi" w:cstheme="minorHAnsi"/>
+          <w:lang w:val="nl-NL"/>
+        </w:rPr>
+        <w:t>Rol: Projectleider</w:t>
+      </w:r>
+    </w:p>
+    <w:p>
+      <w:pPr>
+        <w:pStyle w:val="Default"/>
+        <w:rPr>
+          <w:rFonts w:asciiTheme="minorHAnsi" w:hAnsiTheme="minorHAnsi" w:cstheme="minorHAnsi"/>
+          <w:lang w:val="nl-NL"/>
+        </w:rPr>
+      </w:pPr>
+    </w:p>
+    <w:p>
+      <w:pPr>
+        <w:pStyle w:val="Heading4"/>
+        <w:rPr>
+          <w:sz w:val="24"/>
+          <w:szCs w:val="24"/>
+          <w:lang w:val="nl-NL"/>
+        </w:rPr>
+      </w:pPr>
+      <w:r>
+        <w:rPr>
+          <w:sz w:val="24"/>
+          <w:szCs w:val="24"/>
+          <w:lang w:val="nl-NL"/>
+        </w:rPr>
+        <w:t xml:space="preserve">1. Welke bijdrage heb jij inhoudelijk geleverd aan de uitvoering van het project? Wat heb jij gedaan in welke onderdelen? (Geef een concrete opsomming van je (deel)producten of resultaten. Kijk niet alleen naar de website, maar ook naar al het andere werk dat moest worden uitgevoerd. Geef in geval van gezamenlijke producten aan met wie je dit samen gemaakt hebt.) </w:t>
+      </w:r>
+    </w:p>
+    <w:p>
+      <w:pPr>
+        <w:pStyle w:val="Heading4"/>
+        <w:rPr>
+          <w:sz w:val="24"/>
+          <w:szCs w:val="24"/>
+          <w:lang w:val="nl-NL"/>
+        </w:rPr>
+      </w:pPr>
+      <w:r>
+        <w:rPr>
+          <w:sz w:val="24"/>
+          <w:szCs w:val="24"/>
+          <w:lang w:val="nl-NL"/>
+        </w:rPr>
+        <w:t xml:space="preserve">Hoe verhoudt jouw bijdrage zich tot wat jouw groepsgenoten hebben gedaan? </w:t>
+      </w:r>
+    </w:p>
+    <w:p>
+      <w:pPr>
+        <w:pStyle w:val="Default"/>
+        <w:rPr>
+          <w:rFonts w:asciiTheme="minorHAnsi" w:hAnsiTheme="minorHAnsi" w:cstheme="minorHAnsi"/>
+          <w:lang w:val="nl-NL"/>
+        </w:rPr>
+      </w:pPr>
+    </w:p>
+    <w:p>
+      <w:pPr>
+        <w:pStyle w:val="Default"/>
+        <w:rPr>
+          <w:rFonts w:asciiTheme="minorHAnsi" w:hAnsiTheme="minorHAnsi" w:cstheme="minorHAnsi"/>
+          <w:lang w:val="nl-NL"/>
+        </w:rPr>
+      </w:pPr>
+      <w:r>
+        <w:rPr>
+          <w:rFonts w:asciiTheme="minorHAnsi" w:hAnsiTheme="minorHAnsi" w:cstheme="minorHAnsi"/>
+          <w:lang w:val="nl-NL"/>
+        </w:rPr>
+        <w:t xml:space="preserve">Aan het begin van dit KBS-project heb ik de rol van projectleider op me genomen. Ik heb, in overleg met de rest van mijn groepsgenoten, getracht een eerlijke taakverdeling te maken voor de te maken onderdelen van ons project. Dit is in mijn ogen redelijk gelukt, maar door het verschil in onderlinge programmeerkennis heeft niet iedereen een evenredig aandeel gehad in het programmeren. Aan het begin van het project heb ik me beziggehouden met het programmeren </w:t>
+      </w:r>
+      <w:r>
+        <w:rPr>
+          <w:rFonts w:asciiTheme="minorHAnsi" w:hAnsiTheme="minorHAnsi" w:cstheme="minorHAnsi"/>
+          <w:lang w:val="nl-NL"/>
+        </w:rPr>
+        <w:t xml:space="preserve">van een loginsysteem voor ons gemaakte CMS, </w:t>
+      </w:r>
+      <w:r>
+        <w:rPr>
+          <w:rFonts w:asciiTheme="minorHAnsi" w:hAnsiTheme="minorHAnsi" w:cstheme="minorHAnsi"/>
+          <w:lang w:val="nl-NL"/>
+        </w:rPr>
+        <w:t>een in te plannen agenda, gevolgd door een systeem om nieuwsberichten te kunnen plaatsen en aan te passen. Tevens heb ik mijn groepsgenoten assistentie verleend waar nodig wanneer deze vastliepen bij problemen. Qua documentatie ben</w:t>
+      </w:r>
+      <w:r>
+        <w:rPr>
+          <w:rFonts w:asciiTheme="minorHAnsi" w:hAnsiTheme="minorHAnsi" w:cstheme="minorHAnsi"/>
+          <w:lang w:val="nl-NL"/>
+        </w:rPr>
+        <w:t xml:space="preserve"> ik verantwoordelijk voor </w:t>
+      </w:r>
+      <w:r>
+        <w:rPr>
+          <w:rFonts w:asciiTheme="minorHAnsi" w:hAnsiTheme="minorHAnsi" w:cstheme="minorHAnsi"/>
+          <w:lang w:val="nl-NL"/>
+        </w:rPr>
+        <w:t xml:space="preserve">een groot deel </w:t>
+      </w:r>
+      <w:r>
+        <w:rPr>
+          <w:rFonts w:asciiTheme="minorHAnsi" w:hAnsiTheme="minorHAnsi" w:cstheme="minorHAnsi"/>
+          <w:lang w:val="nl-NL"/>
+        </w:rPr>
+        <w:t xml:space="preserve">van het functioneel ontwerp, het testplan/verslag, </w:t>
+      </w:r>
+      <w:r>
+        <w:rPr>
+          <w:rFonts w:asciiTheme="minorHAnsi" w:hAnsiTheme="minorHAnsi" w:cstheme="minorHAnsi"/>
+          <w:lang w:val="nl-NL"/>
+        </w:rPr>
+        <w:t>en</w:t>
+      </w:r>
+      <w:r>
+        <w:rPr>
+          <w:rFonts w:asciiTheme="minorHAnsi" w:hAnsiTheme="minorHAnsi" w:cstheme="minorHAnsi"/>
+          <w:lang w:val="nl-NL"/>
+        </w:rPr>
+        <w:t xml:space="preserve"> heb een bijdrage geleverd aan het security en bedrijfskundig verslag</w:t>
+      </w:r>
+      <w:r>
+        <w:rPr>
+          <w:rFonts w:asciiTheme="minorHAnsi" w:hAnsiTheme="minorHAnsi" w:cstheme="minorHAnsi"/>
           <w:lang w:val="nl-NL"/>
         </w:rPr>
         <w:t>.</w:t>
@@ -214,187 +180,250 @@
         <w:pStyle w:val="Default"/>
         <w:rPr>
           <w:rFonts w:asciiTheme="minorHAnsi" w:hAnsiTheme="minorHAnsi" w:cstheme="minorHAnsi"/>
-          <w:sz w:val="23"/>
-          <w:szCs w:val="23"/>
-          <w:lang w:val="nl-NL"/>
-        </w:rPr>
-      </w:pPr>
+          <w:lang w:val="nl-NL"/>
+        </w:rPr>
+      </w:pPr>
+    </w:p>
+    <w:p>
+      <w:pPr>
+        <w:pStyle w:val="Heading4"/>
+        <w:rPr>
+          <w:sz w:val="24"/>
+          <w:szCs w:val="24"/>
+          <w:lang w:val="nl-NL"/>
+        </w:rPr>
+      </w:pPr>
+      <w:r>
+        <w:rPr>
+          <w:sz w:val="24"/>
+          <w:szCs w:val="24"/>
+          <w:lang w:val="nl-NL"/>
+        </w:rPr>
+        <w:t xml:space="preserve">2. Wat heb jij gedaan om te beïnvloeden dat jullie als groepsleden een gelijkwaardige leverden aan de onderdelen van het project? </w:t>
+      </w:r>
     </w:p>
     <w:p>
       <w:pPr>
         <w:pStyle w:val="Default"/>
         <w:rPr>
           <w:rFonts w:asciiTheme="minorHAnsi" w:hAnsiTheme="minorHAnsi" w:cstheme="minorHAnsi"/>
-          <w:sz w:val="23"/>
-          <w:szCs w:val="23"/>
-          <w:lang w:val="nl-NL"/>
-        </w:rPr>
-      </w:pPr>
-    </w:p>
-    <w:p>
-      <w:pPr>
-        <w:pStyle w:val="Heading3"/>
-        <w:rPr>
-          <w:rStyle w:val="IntenseEmphasis"/>
-          <w:rFonts w:asciiTheme="minorHAnsi" w:hAnsiTheme="minorHAnsi" w:cstheme="minorHAnsi"/>
-          <w:lang w:val="nl-NL"/>
-        </w:rPr>
-      </w:pPr>
-      <w:r>
-        <w:rPr>
-          <w:rStyle w:val="IntenseEmphasis"/>
-          <w:rFonts w:asciiTheme="minorHAnsi" w:hAnsiTheme="minorHAnsi" w:cstheme="minorHAnsi"/>
-          <w:lang w:val="nl-NL"/>
-        </w:rPr>
-        <w:t xml:space="preserve">2. Wat heb jij gedaan om te beïnvloeden dat jullie als groepsleden een gelijkwaardige leverden aan de onderdelen van het project? </w:t>
-      </w:r>
+          <w:lang w:val="nl-NL"/>
+        </w:rPr>
+      </w:pPr>
     </w:p>
     <w:p>
       <w:pPr>
         <w:pStyle w:val="Default"/>
         <w:rPr>
           <w:rFonts w:asciiTheme="minorHAnsi" w:hAnsiTheme="minorHAnsi" w:cstheme="minorHAnsi"/>
-          <w:sz w:val="23"/>
-          <w:szCs w:val="23"/>
-          <w:lang w:val="nl-NL"/>
-        </w:rPr>
-      </w:pPr>
+          <w:lang w:val="nl-NL"/>
+        </w:rPr>
+      </w:pPr>
+      <w:r>
+        <w:rPr>
+          <w:rFonts w:asciiTheme="minorHAnsi" w:hAnsiTheme="minorHAnsi" w:cstheme="minorHAnsi"/>
+          <w:lang w:val="nl-NL"/>
+        </w:rPr>
+        <w:t xml:space="preserve">Aan het begin van het project heb ik getracht mijn groepsgenoten aan delen van het project te laten werken waarin ze graag willen leren, aangezien dit de hele opzet van ons KBS-project is. Ook voorkennis en interesse </w:t>
+      </w:r>
+      <w:r>
+        <w:rPr>
+          <w:rFonts w:asciiTheme="minorHAnsi" w:hAnsiTheme="minorHAnsi" w:cstheme="minorHAnsi"/>
+          <w:lang w:val="nl-NL"/>
+        </w:rPr>
+        <w:t xml:space="preserve">in de verschillende te maken onderdelen </w:t>
+      </w:r>
+      <w:r>
+        <w:rPr>
+          <w:rFonts w:asciiTheme="minorHAnsi" w:hAnsiTheme="minorHAnsi" w:cstheme="minorHAnsi"/>
+          <w:lang w:val="nl-NL"/>
+        </w:rPr>
+        <w:t xml:space="preserve">zijn bij deze keuzes meegenomen. Dit alles is uiteraard in overleg besloten. </w:t>
+      </w:r>
+      <w:r>
+        <w:rPr>
+          <w:rFonts w:asciiTheme="minorHAnsi" w:hAnsiTheme="minorHAnsi" w:cstheme="minorHAnsi"/>
+          <w:lang w:val="nl-NL"/>
+        </w:rPr>
+        <w:t>Het is fijn om te zien dat sommige groepsgenoten veel initiatief hebben getoond en met goede inzet aan dit project hebben gewerkt.</w:t>
+      </w:r>
+      <w:r>
+        <w:rPr>
+          <w:rFonts w:asciiTheme="minorHAnsi" w:hAnsiTheme="minorHAnsi" w:cstheme="minorHAnsi"/>
+          <w:lang w:val="nl-NL"/>
+        </w:rPr>
+        <w:t xml:space="preserve"> Door verschillende taken te delegeren heb ik ervoor gezorgd dat iedereen een voor zover mogelijk evenredig aandeel aan dit project heeft geleverd, bij zowel de documentatie als het programmeerwerk.</w:t>
+      </w:r>
     </w:p>
     <w:p>
       <w:pPr>
         <w:pStyle w:val="Default"/>
         <w:rPr>
           <w:rFonts w:asciiTheme="minorHAnsi" w:hAnsiTheme="minorHAnsi" w:cstheme="minorHAnsi"/>
-          <w:sz w:val="23"/>
-          <w:szCs w:val="23"/>
-          <w:lang w:val="nl-NL"/>
-        </w:rPr>
-      </w:pPr>
-      <w:r>
-        <w:rPr>
-          <w:rFonts w:asciiTheme="minorHAnsi" w:hAnsiTheme="minorHAnsi" w:cstheme="minorHAnsi"/>
-          <w:sz w:val="23"/>
-          <w:szCs w:val="23"/>
-          <w:lang w:val="nl-NL"/>
-        </w:rPr>
-        <w:t xml:space="preserve">Aan het begin van het project heb ik getracht mijn groepsgenoten aan delen van het project te laten werken waarin ze graag willen leren, aangezien dit de hele opzet van ons KBS-project is. Ook voorkennis en interesse </w:t>
-      </w:r>
-      <w:r>
-        <w:rPr>
-          <w:rFonts w:asciiTheme="minorHAnsi" w:hAnsiTheme="minorHAnsi" w:cstheme="minorHAnsi"/>
-          <w:sz w:val="23"/>
-          <w:szCs w:val="23"/>
-          <w:lang w:val="nl-NL"/>
-        </w:rPr>
-        <w:t xml:space="preserve">in de verschillende te maken onderdelen </w:t>
-      </w:r>
-      <w:r>
-        <w:rPr>
-          <w:rFonts w:asciiTheme="minorHAnsi" w:hAnsiTheme="minorHAnsi" w:cstheme="minorHAnsi"/>
-          <w:sz w:val="23"/>
-          <w:szCs w:val="23"/>
-          <w:lang w:val="nl-NL"/>
-        </w:rPr>
-        <w:t xml:space="preserve">zijn bij deze keuzes meegenomen. Dit alles is uiteraard in overleg besloten. </w:t>
-      </w:r>
-      <w:r>
-        <w:rPr>
-          <w:rFonts w:asciiTheme="minorHAnsi" w:hAnsiTheme="minorHAnsi" w:cstheme="minorHAnsi"/>
-          <w:sz w:val="23"/>
-          <w:szCs w:val="23"/>
-          <w:lang w:val="nl-NL"/>
-        </w:rPr>
-        <w:t>Het is fijn om te zien dat sommige groepsgenoten veel initiatief hebben getoond en met goede inzet aan dit project hebben gewerkt.</w:t>
-      </w:r>
-      <w:r>
-        <w:rPr>
-          <w:rFonts w:asciiTheme="minorHAnsi" w:hAnsiTheme="minorHAnsi" w:cstheme="minorHAnsi"/>
-          <w:sz w:val="23"/>
-          <w:szCs w:val="23"/>
-          <w:lang w:val="nl-NL"/>
-        </w:rPr>
-        <w:t xml:space="preserve"> Door verschillende taken te delegeren heb ik ervoor gezorgd dat iedereen een voor zover mogelijk evenredig aandeel aan dit project heeft geleverd, bij zowel de documentatie als het programmeerwerk.</w:t>
-      </w:r>
+          <w:lang w:val="nl-NL"/>
+        </w:rPr>
+      </w:pPr>
+    </w:p>
+    <w:p>
+      <w:pPr>
+        <w:pStyle w:val="Heading4"/>
+        <w:rPr>
+          <w:sz w:val="24"/>
+          <w:szCs w:val="24"/>
+          <w:lang w:val="nl-NL"/>
+        </w:rPr>
+      </w:pPr>
+      <w:r>
+        <w:rPr>
+          <w:sz w:val="24"/>
+          <w:szCs w:val="24"/>
+          <w:lang w:val="nl-NL"/>
+        </w:rPr>
+        <w:t xml:space="preserve">3. Welke rol heb jij gespeeld in de samenwerking tijdens de uitvoering van het project? (Het gaat hierbij niet alleen om de formele rol of rollen die je in de groep had, maar ook welke rol je hebt gespeeld door hoe je als persoon bent.) </w:t>
+      </w:r>
+    </w:p>
+    <w:p>
+      <w:pPr>
+        <w:pStyle w:val="NoSpacing"/>
+        <w:rPr>
+          <w:sz w:val="24"/>
+          <w:szCs w:val="24"/>
+          <w:lang w:val="nl-NL"/>
+        </w:rPr>
+      </w:pPr>
+    </w:p>
+    <w:p>
+      <w:pPr>
+        <w:pStyle w:val="NoSpacing"/>
+        <w:rPr>
+          <w:sz w:val="24"/>
+          <w:szCs w:val="24"/>
+          <w:lang w:val="nl-NL"/>
+        </w:rPr>
+      </w:pPr>
+      <w:r>
+        <w:rPr>
+          <w:sz w:val="24"/>
+          <w:szCs w:val="24"/>
+          <w:lang w:val="nl-NL"/>
+        </w:rPr>
+        <w:t>Gezien ik aan het begin van dit project de rol als projectleider op me heb genomen, heb ik</w:t>
+      </w:r>
+      <w:r>
+        <w:rPr>
+          <w:sz w:val="24"/>
+          <w:szCs w:val="24"/>
+          <w:lang w:val="nl-NL"/>
+        </w:rPr>
+        <w:t xml:space="preserve"> mijn groepsgenoten getracht te motiveren en te helpen waar nodig. Sinds initiatief tonen soms ontbrak heb ik geprobeerd verschillende taken te delegeren. Aangezien programmeerkennis </w:t>
+      </w:r>
+      <w:r>
+        <w:rPr>
+          <w:sz w:val="24"/>
+          <w:szCs w:val="24"/>
+          <w:lang w:val="nl-NL"/>
+        </w:rPr>
+        <w:lastRenderedPageBreak/>
+        <w:t>niet bij iedereen op hetzelfde niveau zat was het vaak makkelijker een ander het werk uit handen te nemen en zelf op te lossen. Ik ben me er van bewust dat dit niet de juiste aanpak is, en hier zie ik ook voor mijzelf een punt om te verbeteren.</w:t>
+      </w:r>
+      <w:r>
+        <w:rPr>
+          <w:sz w:val="24"/>
+          <w:szCs w:val="24"/>
+          <w:lang w:val="nl-NL"/>
+        </w:rPr>
+        <w:t xml:space="preserve">  Ook zal ik strenger moeten optreden wanneer groepsgenoten geen afspraken nakomen of </w:t>
+      </w:r>
+      <w:r>
+        <w:rPr>
+          <w:sz w:val="24"/>
+          <w:szCs w:val="24"/>
+          <w:lang w:val="nl-NL"/>
+        </w:rPr>
+        <w:t>wanneer ze niet aan het werk zijn.</w:t>
+      </w:r>
+    </w:p>
+    <w:p>
+      <w:pPr>
+        <w:pStyle w:val="NoSpacing"/>
+        <w:rPr>
+          <w:sz w:val="24"/>
+          <w:szCs w:val="24"/>
+          <w:lang w:val="nl-NL"/>
+        </w:rPr>
+      </w:pPr>
+    </w:p>
+    <w:p>
+      <w:pPr>
+        <w:pStyle w:val="Heading4"/>
+        <w:rPr>
+          <w:sz w:val="24"/>
+          <w:szCs w:val="24"/>
+          <w:lang w:val="nl-NL"/>
+        </w:rPr>
+      </w:pPr>
+      <w:r>
+        <w:rPr>
+          <w:sz w:val="24"/>
+          <w:szCs w:val="24"/>
+          <w:lang w:val="nl-NL"/>
+        </w:rPr>
+        <w:t>4. Welke persoonlijke en/of inhoudelijke kwaliteiten heb je laten zien in deze fase van het project? Geef van elke kwaliteit een co</w:t>
+      </w:r>
+      <w:r>
+        <w:rPr>
+          <w:sz w:val="24"/>
+          <w:szCs w:val="24"/>
+          <w:lang w:val="nl-NL"/>
+        </w:rPr>
+        <w:t>ncreet voorbeeld uit periode 2.</w:t>
+      </w:r>
+    </w:p>
+    <w:p>
+      <w:pPr>
+        <w:pStyle w:val="NoSpacing"/>
+        <w:rPr>
+          <w:sz w:val="24"/>
+          <w:szCs w:val="24"/>
+          <w:lang w:val="nl-NL"/>
+        </w:rPr>
+      </w:pPr>
     </w:p>
     <w:p>
       <w:pPr>
         <w:pStyle w:val="Default"/>
         <w:rPr>
           <w:rFonts w:asciiTheme="minorHAnsi" w:hAnsiTheme="minorHAnsi" w:cstheme="minorHAnsi"/>
-          <w:sz w:val="23"/>
-          <w:szCs w:val="23"/>
-          <w:lang w:val="nl-NL"/>
-        </w:rPr>
-      </w:pPr>
-    </w:p>
-    <w:p>
-      <w:pPr>
-        <w:pStyle w:val="Heading3"/>
-        <w:rPr>
-          <w:rStyle w:val="IntenseEmphasis"/>
-          <w:rFonts w:asciiTheme="minorHAnsi" w:hAnsiTheme="minorHAnsi" w:cstheme="minorHAnsi"/>
-          <w:lang w:val="nl-NL"/>
-        </w:rPr>
-      </w:pPr>
-      <w:r>
-        <w:rPr>
-          <w:rStyle w:val="IntenseEmphasis"/>
-          <w:rFonts w:asciiTheme="minorHAnsi" w:hAnsiTheme="minorHAnsi" w:cstheme="minorHAnsi"/>
-          <w:lang w:val="nl-NL"/>
-        </w:rPr>
-        <w:t xml:space="preserve">3. Welke rol heb jij gespeeld in de samenwerking tijdens de uitvoering van het project? (Het gaat hierbij niet alleen om de formele rol of rollen die je in de groep had, maar ook welke rol je hebt gespeeld door hoe je als persoon bent.) </w:t>
-      </w:r>
-    </w:p>
-    <w:p>
-      <w:pPr>
-        <w:rPr>
-          <w:rFonts w:cstheme="minorHAnsi"/>
-          <w:lang w:val="nl-NL"/>
-        </w:rPr>
-      </w:pPr>
-    </w:p>
-    <w:p>
-      <w:pPr>
-        <w:rPr>
-          <w:rFonts w:cstheme="minorHAnsi"/>
-          <w:lang w:val="nl-NL"/>
-        </w:rPr>
-      </w:pPr>
-      <w:r>
-        <w:rPr>
-          <w:rFonts w:cstheme="minorHAnsi"/>
-          <w:lang w:val="nl-NL"/>
-        </w:rPr>
-        <w:t>Gezien ik aan het begin van dit project de rol als projectleider op me heb genomen, heb ik</w:t>
-      </w:r>
-      <w:r>
-        <w:rPr>
-          <w:rFonts w:cstheme="minorHAnsi"/>
-          <w:lang w:val="nl-NL"/>
-        </w:rPr>
-        <w:t xml:space="preserve"> mijn groepsgenoten getracht te motiveren en te helpen waar nodig. Sinds initiatief tonen soms ontbrak heb ik geprobeerd verschillende taken te delegeren. Aangezien programmeerkennis niet bij iedereen op </w:t>
-      </w:r>
-      <w:r>
-        <w:rPr>
-          <w:rFonts w:cstheme="minorHAnsi"/>
-          <w:lang w:val="nl-NL"/>
-        </w:rPr>
-        <w:lastRenderedPageBreak/>
-        <w:t>hetzelfde niveau zat was het vaak makkelijker een ander het werk uit handen te nemen en zelf op te lossen. Ik ben me er van bewust dat dit niet de juiste aanpak is, en hier zie ik ook voor mijzelf een punt om te verbeteren.</w:t>
-      </w:r>
-      <w:r>
-        <w:rPr>
-          <w:rFonts w:cstheme="minorHAnsi"/>
-          <w:lang w:val="nl-NL"/>
-        </w:rPr>
-        <w:t xml:space="preserve">  Ook zal ik strenger moeten optreden wanneer groepsgenoten geen afspraken nakomen of </w:t>
-      </w:r>
-      <w:r>
-        <w:rPr>
-          <w:rFonts w:cstheme="minorHAnsi"/>
-          <w:lang w:val="nl-NL"/>
-        </w:rPr>
-        <w:t>wanneer ze niet aan het werk zijn.</w:t>
+          <w:lang w:val="nl-NL"/>
+        </w:rPr>
+      </w:pPr>
+      <w:r>
+        <w:rPr>
+          <w:rFonts w:asciiTheme="minorHAnsi" w:hAnsiTheme="minorHAnsi" w:cstheme="minorHAnsi"/>
+          <w:lang w:val="nl-NL"/>
+        </w:rPr>
+        <w:t>Tijdens dit project heb ik getracht mijn groepsgenoten voor zover mogelijk te motiveren en zelf problemen op te laten lossen. De samenwerking is voor het grootste deel prettig verlopen</w:t>
+      </w:r>
+      <w:r>
+        <w:rPr>
+          <w:rFonts w:asciiTheme="minorHAnsi" w:hAnsiTheme="minorHAnsi" w:cstheme="minorHAnsi"/>
+          <w:lang w:val="nl-NL"/>
+        </w:rPr>
+        <w:t>.</w:t>
+      </w:r>
+      <w:r>
+        <w:rPr>
+          <w:rFonts w:asciiTheme="minorHAnsi" w:hAnsiTheme="minorHAnsi" w:cstheme="minorHAnsi"/>
+          <w:lang w:val="nl-NL"/>
+        </w:rPr>
+        <w:t xml:space="preserve"> </w:t>
+      </w:r>
+      <w:r>
+        <w:rPr>
+          <w:rFonts w:asciiTheme="minorHAnsi" w:hAnsiTheme="minorHAnsi" w:cstheme="minorHAnsi"/>
+          <w:lang w:val="nl-NL"/>
+        </w:rPr>
+        <w:t>Ik heb me sociaal en behulpzaam opgezet en heb mijn best gedaan iets te programmeren waar ik trots op kan zijn.</w:t>
       </w:r>
     </w:p>
     <w:p>
@@ -402,28 +431,88 @@
         <w:pStyle w:val="Default"/>
         <w:rPr>
           <w:rFonts w:asciiTheme="minorHAnsi" w:hAnsiTheme="minorHAnsi" w:cstheme="minorHAnsi"/>
-          <w:sz w:val="23"/>
-          <w:szCs w:val="23"/>
-          <w:lang w:val="nl-NL"/>
-        </w:rPr>
-      </w:pPr>
-    </w:p>
-    <w:p>
-      <w:pPr>
-        <w:pStyle w:val="Heading3"/>
-        <w:rPr>
-          <w:rStyle w:val="IntenseEmphasis"/>
-          <w:rFonts w:asciiTheme="minorHAnsi" w:hAnsiTheme="minorHAnsi" w:cstheme="minorHAnsi"/>
-          <w:lang w:val="nl-NL"/>
-        </w:rPr>
-      </w:pPr>
-      <w:r>
-        <w:rPr>
-          <w:rStyle w:val="IntenseEmphasis"/>
-          <w:rFonts w:asciiTheme="minorHAnsi" w:hAnsiTheme="minorHAnsi" w:cstheme="minorHAnsi"/>
-          <w:lang w:val="nl-NL"/>
-        </w:rPr>
-        <w:t xml:space="preserve">4. Welke persoonlijke en/of inhoudelijke kwaliteiten heb je laten zien in deze fase van het project? Geef van elke kwaliteit een concreet voorbeeld uit periode 2. </w:t>
+          <w:lang w:val="nl-NL"/>
+        </w:rPr>
+      </w:pPr>
+    </w:p>
+    <w:p>
+      <w:pPr>
+        <w:pStyle w:val="Heading4"/>
+        <w:rPr>
+          <w:sz w:val="24"/>
+          <w:szCs w:val="24"/>
+        </w:rPr>
+      </w:pPr>
+      <w:r>
+        <w:rPr>
+          <w:sz w:val="24"/>
+          <w:szCs w:val="24"/>
+          <w:lang w:val="nl-NL"/>
+        </w:rPr>
+        <w:t xml:space="preserve">5. </w:t>
+      </w:r>
+      <w:r>
+        <w:rPr>
+          <w:sz w:val="24"/>
+          <w:szCs w:val="24"/>
+          <w:lang w:val="nl-NL"/>
+        </w:rPr>
+        <w:t xml:space="preserve">Zijn er door de ervaringen bij het project nieuwe persoonlijke en/of inhoudelijke ontwikkelpunten naar voren gekomen? </w:t>
+      </w:r>
+      <w:r>
+        <w:rPr>
+          <w:sz w:val="24"/>
+          <w:szCs w:val="24"/>
+        </w:rPr>
+        <w:t xml:space="preserve">Zo ja, </w:t>
+      </w:r>
+      <w:proofErr w:type="spellStart"/>
+      <w:r>
+        <w:rPr>
+          <w:sz w:val="24"/>
+          <w:szCs w:val="24"/>
+        </w:rPr>
+        <w:t>licht</w:t>
+      </w:r>
+      <w:proofErr w:type="spellEnd"/>
+      <w:r>
+        <w:rPr>
+          <w:sz w:val="24"/>
+          <w:szCs w:val="24"/>
+        </w:rPr>
+        <w:t xml:space="preserve"> </w:t>
+      </w:r>
+      <w:proofErr w:type="spellStart"/>
+      <w:r>
+        <w:rPr>
+          <w:sz w:val="24"/>
+          <w:szCs w:val="24"/>
+        </w:rPr>
+        <w:t>ze</w:t>
+      </w:r>
+      <w:proofErr w:type="spellEnd"/>
+      <w:r>
+        <w:rPr>
+          <w:sz w:val="24"/>
+          <w:szCs w:val="24"/>
+        </w:rPr>
+        <w:t xml:space="preserve"> </w:t>
+      </w:r>
+      <w:proofErr w:type="spellStart"/>
+      <w:r>
+        <w:rPr>
+          <w:sz w:val="24"/>
+          <w:szCs w:val="24"/>
+        </w:rPr>
+        <w:t>dan</w:t>
+      </w:r>
+      <w:proofErr w:type="spellEnd"/>
+      <w:r>
+        <w:rPr>
+          <w:sz w:val="24"/>
+          <w:szCs w:val="24"/>
+        </w:rPr>
+        <w:t xml:space="preserve"> toe.</w:t>
       </w:r>
     </w:p>
     <w:p>
@@ -431,8 +520,6 @@
         <w:pStyle w:val="Default"/>
         <w:rPr>
           <w:rFonts w:asciiTheme="minorHAnsi" w:hAnsiTheme="minorHAnsi" w:cstheme="minorHAnsi"/>
-          <w:sz w:val="23"/>
-          <w:szCs w:val="23"/>
           <w:lang w:val="nl-NL"/>
         </w:rPr>
       </w:pPr>
@@ -442,131 +529,23 @@
         <w:pStyle w:val="Default"/>
         <w:rPr>
           <w:rFonts w:asciiTheme="minorHAnsi" w:hAnsiTheme="minorHAnsi" w:cstheme="minorHAnsi"/>
-          <w:sz w:val="23"/>
-          <w:szCs w:val="23"/>
-          <w:lang w:val="nl-NL"/>
-        </w:rPr>
-      </w:pPr>
-      <w:r>
-        <w:rPr>
-          <w:rFonts w:asciiTheme="minorHAnsi" w:hAnsiTheme="minorHAnsi" w:cstheme="minorHAnsi"/>
-          <w:sz w:val="23"/>
-          <w:szCs w:val="23"/>
-          <w:lang w:val="nl-NL"/>
-        </w:rPr>
-        <w:t>Tijdens dit project heb ik getracht mijn groepsgenoten voor zover mogelijk te motiveren en zelf problemen op te laten lossen. De samenwerking is voor het grootste deel prettig verlopen</w:t>
-      </w:r>
-      <w:r>
-        <w:rPr>
-          <w:rFonts w:asciiTheme="minorHAnsi" w:hAnsiTheme="minorHAnsi" w:cstheme="minorHAnsi"/>
-          <w:sz w:val="23"/>
-          <w:szCs w:val="23"/>
-          <w:lang w:val="nl-NL"/>
-        </w:rPr>
-        <w:t>.</w:t>
-      </w:r>
-      <w:r>
-        <w:rPr>
-          <w:rFonts w:asciiTheme="minorHAnsi" w:hAnsiTheme="minorHAnsi" w:cstheme="minorHAnsi"/>
-          <w:sz w:val="23"/>
-          <w:szCs w:val="23"/>
-          <w:lang w:val="nl-NL"/>
-        </w:rPr>
-        <w:t xml:space="preserve"> </w:t>
-      </w:r>
-      <w:r>
-        <w:rPr>
-          <w:rFonts w:asciiTheme="minorHAnsi" w:hAnsiTheme="minorHAnsi" w:cstheme="minorHAnsi"/>
-          <w:sz w:val="23"/>
-          <w:szCs w:val="23"/>
-          <w:lang w:val="nl-NL"/>
-        </w:rPr>
-        <w:t>Ik heb me sociaal en behulpzaam opgezet en heb mijn best gedaan iets te programmeren waar ik trots op kan zijn.</w:t>
-      </w:r>
-    </w:p>
-    <w:p>
-      <w:pPr>
-        <w:pStyle w:val="Default"/>
-        <w:rPr>
-          <w:rFonts w:asciiTheme="minorHAnsi" w:hAnsiTheme="minorHAnsi" w:cstheme="minorHAnsi"/>
-          <w:sz w:val="23"/>
-          <w:szCs w:val="23"/>
-          <w:lang w:val="nl-NL"/>
-        </w:rPr>
-      </w:pPr>
-    </w:p>
-    <w:p>
-      <w:pPr>
-        <w:pStyle w:val="Default"/>
-        <w:rPr>
-          <w:rStyle w:val="IntenseEmphasis"/>
-          <w:rFonts w:asciiTheme="minorHAnsi" w:hAnsiTheme="minorHAnsi" w:cstheme="minorHAnsi"/>
-          <w:lang w:val="nl-NL"/>
-        </w:rPr>
-      </w:pPr>
-      <w:r>
-        <w:rPr>
-          <w:rStyle w:val="IntenseEmphasis"/>
-          <w:rFonts w:asciiTheme="minorHAnsi" w:hAnsiTheme="minorHAnsi" w:cstheme="minorHAnsi"/>
-          <w:lang w:val="nl-NL"/>
-        </w:rPr>
-        <w:t xml:space="preserve">5. Zijn er door de ervaringen bij het project nieuwe persoonlijke en/of inhoudelijke ontwikkelpunten naar voren gekomen? </w:t>
-      </w:r>
-      <w:r>
-        <w:rPr>
-          <w:rStyle w:val="IntenseEmphasis"/>
-          <w:rFonts w:asciiTheme="minorHAnsi" w:hAnsiTheme="minorHAnsi" w:cstheme="minorHAnsi"/>
-          <w:lang w:val="nl-NL"/>
-        </w:rPr>
-        <w:t>Zo ja, licht ze dan toe.</w:t>
-      </w:r>
-    </w:p>
-    <w:p>
-      <w:pPr>
-        <w:pStyle w:val="Default"/>
-        <w:rPr>
-          <w:rFonts w:asciiTheme="minorHAnsi" w:hAnsiTheme="minorHAnsi" w:cstheme="minorHAnsi"/>
-          <w:sz w:val="23"/>
-          <w:szCs w:val="23"/>
-          <w:lang w:val="nl-NL"/>
-        </w:rPr>
-      </w:pPr>
-    </w:p>
-    <w:p>
-      <w:pPr>
-        <w:pStyle w:val="Default"/>
-        <w:rPr>
-          <w:rFonts w:asciiTheme="minorHAnsi" w:hAnsiTheme="minorHAnsi" w:cstheme="minorHAnsi"/>
-          <w:sz w:val="23"/>
-          <w:szCs w:val="23"/>
-          <w:lang w:val="nl-NL"/>
-        </w:rPr>
-      </w:pPr>
-      <w:r>
-        <w:rPr>
-          <w:rFonts w:asciiTheme="minorHAnsi" w:hAnsiTheme="minorHAnsi" w:cstheme="minorHAnsi"/>
-          <w:sz w:val="23"/>
-          <w:szCs w:val="23"/>
-          <w:lang w:val="nl-NL"/>
-        </w:rPr>
-        <w:t xml:space="preserve">Goed leiderschap is lastig, ik kan mensen niet dwingen aan het werk te gaan of serieus met opdrachten bezig te zijn. Ik heb geleerd meer los te moeten laten omdat dit mijzelf behoorlijk wat stress heeft opgeleverd bij tijd en wijle. </w:t>
-      </w:r>
-    </w:p>
-    <w:p>
-      <w:pPr>
-        <w:rPr>
-          <w:rFonts w:cstheme="minorHAnsi"/>
-          <w:lang w:val="nl-NL"/>
-        </w:rPr>
-      </w:pPr>
-    </w:p>
-    <w:p>
-      <w:pPr>
-        <w:rPr>
-          <w:rFonts w:cstheme="minorHAnsi"/>
-          <w:lang w:val="nl-NL"/>
-        </w:rPr>
-      </w:pPr>
+          <w:lang w:val="nl-NL"/>
+        </w:rPr>
+      </w:pPr>
+      <w:r>
+        <w:rPr>
+          <w:rFonts w:asciiTheme="minorHAnsi" w:hAnsiTheme="minorHAnsi" w:cstheme="minorHAnsi"/>
+          <w:lang w:val="nl-NL"/>
+        </w:rPr>
+        <w:t>Goed leiderschap is lastig, ik kan mensen niet dwingen aan het werk te gaan of serieus met opdrachten bezig te zijn. Ik heb geleerd meer los te moeten laten omdat dit mijzelf behoorlijk wat stress heef</w:t>
+      </w:r>
+      <w:r>
+        <w:rPr>
+          <w:rFonts w:asciiTheme="minorHAnsi" w:hAnsiTheme="minorHAnsi" w:cstheme="minorHAnsi"/>
+          <w:lang w:val="nl-NL"/>
+        </w:rPr>
+        <w:t>t opgeleverd bij tijd en wijle.</w:t>
+      </w:r>
     </w:p>
     <w:sectPr>
       <w:pgSz w:w="12240" w:h="15840"/>
@@ -595,7 +574,7 @@
       </w:pPr>
     </w:pPrDefault>
   </w:docDefaults>
-  <w:latentStyles w:defLockedState="0" w:defUIPriority="99" w:defSemiHidden="0" w:defUnhideWhenUsed="0" w:defQFormat="0" w:count="374">
+  <w:latentStyles w:defLockedState="0" w:defUIPriority="99" w:defSemiHidden="0" w:defUnhideWhenUsed="0" w:defQFormat="0" w:count="372">
     <w:lsdException w:name="Normal" w:uiPriority="0" w:qFormat="1"/>
     <w:lsdException w:name="heading 1" w:uiPriority="9" w:qFormat="1"/>
     <w:lsdException w:name="heading 2" w:semiHidden="1" w:uiPriority="9" w:unhideWhenUsed="1" w:qFormat="1"/>
@@ -968,8 +947,6 @@
     <w:lsdException w:name="List Table 6 Colorful Accent 6" w:uiPriority="51"/>
     <w:lsdException w:name="List Table 7 Colorful Accent 6" w:uiPriority="52"/>
     <w:lsdException w:name="Mention" w:semiHidden="1" w:unhideWhenUsed="1"/>
-    <w:lsdException w:name="Smart Hyperlink" w:semiHidden="1" w:unhideWhenUsed="1"/>
-    <w:lsdException w:name="Hashtag" w:semiHidden="1" w:unhideWhenUsed="1"/>
   </w:latentStyles>
   <w:style w:type="paragraph" w:default="1" w:styleId="Normal">
     <w:name w:val="Normal"/>
@@ -1047,6 +1024,28 @@
       <w:szCs w:val="24"/>
     </w:rPr>
   </w:style>
+  <w:style w:type="paragraph" w:styleId="Heading4">
+    <w:name w:val="heading 4"/>
+    <w:basedOn w:val="Normal"/>
+    <w:next w:val="Normal"/>
+    <w:link w:val="Heading4Char"/>
+    <w:uiPriority w:val="9"/>
+    <w:unhideWhenUsed/>
+    <w:qFormat/>
+    <w:rsid w:val="00FC241A"/>
+    <w:pPr>
+      <w:keepNext/>
+      <w:keepLines/>
+      <w:spacing w:before="40" w:after="0"/>
+      <w:outlineLvl w:val="3"/>
+    </w:pPr>
+    <w:rPr>
+      <w:rFonts w:asciiTheme="majorHAnsi" w:eastAsiaTheme="majorEastAsia" w:hAnsiTheme="majorHAnsi" w:cstheme="majorBidi"/>
+      <w:i/>
+      <w:iCs/>
+      <w:color w:val="2F5496" w:themeColor="accent1" w:themeShade="BF"/>
+    </w:rPr>
+  </w:style>
   <w:style w:type="character" w:default="1" w:styleId="DefaultParagraphFont">
     <w:name w:val="Default Paragraph Font"/>
     <w:uiPriority w:val="1"/>
@@ -1169,6 +1168,31 @@
       <w:color w:val="1F3763" w:themeColor="accent1" w:themeShade="7F"/>
       <w:sz w:val="24"/>
       <w:szCs w:val="24"/>
+    </w:rPr>
+  </w:style>
+  <w:style w:type="paragraph" w:styleId="NoSpacing">
+    <w:name w:val="No Spacing"/>
+    <w:uiPriority w:val="1"/>
+    <w:qFormat/>
+    <w:rsid w:val="00055B3D"/>
+    <w:pPr>
+      <w:spacing w:after="0" w:line="240" w:lineRule="auto"/>
+    </w:pPr>
+    <w:rPr>
+      <w:rFonts w:eastAsiaTheme="minorEastAsia"/>
+    </w:rPr>
+  </w:style>
+  <w:style w:type="character" w:customStyle="1" w:styleId="Heading4Char">
+    <w:name w:val="Heading 4 Char"/>
+    <w:basedOn w:val="DefaultParagraphFont"/>
+    <w:link w:val="Heading4"/>
+    <w:uiPriority w:val="9"/>
+    <w:rsid w:val="00FC241A"/>
+    <w:rPr>
+      <w:rFonts w:asciiTheme="majorHAnsi" w:eastAsiaTheme="majorEastAsia" w:hAnsiTheme="majorHAnsi" w:cstheme="majorBidi"/>
+      <w:i/>
+      <w:iCs/>
+      <w:color w:val="2F5496" w:themeColor="accent1" w:themeShade="BF"/>
     </w:rPr>
   </w:style>
 </w:styles>
@@ -1474,7 +1498,7 @@
 </file>
 
 <file path=customXml/itemProps1.xml><?xml version="1.0" encoding="utf-8"?>
-<ds:datastoreItem xmlns:ds="http://schemas.openxmlformats.org/officeDocument/2006/customXml" ds:itemID="{A484D95D-9EF3-4580-8BD6-56E7ADB3E09D}">
+<ds:datastoreItem xmlns:ds="http://schemas.openxmlformats.org/officeDocument/2006/customXml" ds:itemID="{B9CF8B7C-A730-4AD6-9C5A-2ED4652A5CCE}">
   <ds:schemaRefs>
     <ds:schemaRef ds:uri="http://schemas.openxmlformats.org/officeDocument/2006/bibliography"/>
   </ds:schemaRefs>

</xml_diff>